<commit_message>
Day-7 overfitting, underfitting, bestfitting, variance, bias
</commit_message>
<xml_diff>
--- a/Day 5 and Day 6 (About AI and ML).docx
+++ b/Day 5 and Day 6 (About AI and ML).docx
@@ -262,6 +262,9 @@
     </w:p>
     <w:p>
       <w:r>
+        <w:rPr>
+          <w:noProof/>
+        </w:rPr>
         <w:drawing>
           <wp:inline distT="0" distB="0" distL="0" distR="0" wp14:anchorId="119BB7C1" wp14:editId="6EC22AB4">
             <wp:extent cx="5731510" cy="2543810"/>
@@ -452,6 +455,9 @@
     </w:p>
     <w:p>
       <w:r>
+        <w:rPr>
+          <w:noProof/>
+        </w:rPr>
         <w:drawing>
           <wp:inline distT="0" distB="0" distL="0" distR="0" wp14:anchorId="6CF2E845" wp14:editId="3DC5A39D">
             <wp:extent cx="784928" cy="495343"/>
@@ -681,6 +687,9 @@
     <w:p/>
     <w:p>
       <w:r>
+        <w:rPr>
+          <w:noProof/>
+        </w:rPr>
         <w:lastRenderedPageBreak/>
         <w:drawing>
           <wp:inline distT="0" distB="0" distL="0" distR="0" wp14:anchorId="59504D30" wp14:editId="78AE094B">
@@ -738,6 +747,9 @@
     </w:p>
     <w:p>
       <w:r>
+        <w:rPr>
+          <w:noProof/>
+        </w:rPr>
         <w:drawing>
           <wp:inline distT="0" distB="0" distL="0" distR="0" wp14:anchorId="3C66B722" wp14:editId="4B8C7848">
             <wp:extent cx="5654530" cy="2057578"/>
@@ -778,6 +790,9 @@
     <w:p/>
     <w:p>
       <w:r>
+        <w:rPr>
+          <w:noProof/>
+        </w:rPr>
         <w:drawing>
           <wp:inline distT="0" distB="0" distL="0" distR="0" wp14:anchorId="707F0A44" wp14:editId="54B9BBC0">
             <wp:extent cx="4198984" cy="1386960"/>
@@ -817,6 +832,9 @@
     </w:p>
     <w:p>
       <w:r>
+        <w:rPr>
+          <w:noProof/>
+        </w:rPr>
         <w:lastRenderedPageBreak/>
         <w:drawing>
           <wp:inline distT="0" distB="0" distL="0" distR="0" wp14:anchorId="6CA9CCFF" wp14:editId="06D3EC92">
@@ -880,6 +898,9 @@
     </w:p>
     <w:p>
       <w:r>
+        <w:rPr>
+          <w:noProof/>
+        </w:rPr>
         <w:drawing>
           <wp:inline distT="0" distB="0" distL="0" distR="0" wp14:anchorId="21404E92" wp14:editId="3B12FD8C">
             <wp:extent cx="5471634" cy="4168501"/>
@@ -926,6 +947,385 @@
     <w:p>
       <w:r>
         <w:lastRenderedPageBreak/>
+        <w:t>In EDA following process will be performed to make visualization.</w:t>
+      </w:r>
+    </w:p>
+    <w:p>
+      <w:r>
+        <w:t xml:space="preserve">In </w:t>
+      </w:r>
+      <w:r>
+        <w:rPr>
+          <w:b/>
+          <w:bCs/>
+        </w:rPr>
+        <w:t>Exploratory Data Analysis (EDA)</w:t>
+      </w:r>
+      <w:r>
+        <w:t xml:space="preserve"> in Machine Learning, variables can be analyzed based on their relationships and the number of variables involved:</w:t>
+      </w:r>
+    </w:p>
+    <w:p>
+      <w:pPr>
+        <w:rPr>
+          <w:b/>
+          <w:bCs/>
+        </w:rPr>
+      </w:pPr>
+      <w:r>
+        <w:rPr>
+          <w:b/>
+          <w:bCs/>
+        </w:rPr>
+        <w:t xml:space="preserve">1. Univariate Analysis (One Variable) </w:t>
+      </w:r>
+      <w:r>
+        <w:rPr>
+          <w:rFonts w:ascii="Segoe UI Emoji" w:hAnsi="Segoe UI Emoji" w:cs="Segoe UI Emoji"/>
+          <w:b/>
+          <w:bCs/>
+        </w:rPr>
+        <w:t>📊</w:t>
+      </w:r>
+    </w:p>
+    <w:p>
+      <w:pPr>
+        <w:numPr>
+          <w:ilvl w:val="0"/>
+          <w:numId w:val="5"/>
+        </w:numPr>
+      </w:pPr>
+      <w:r>
+        <w:rPr>
+          <w:b/>
+          <w:bCs/>
+        </w:rPr>
+        <w:t>Definition</w:t>
+      </w:r>
+      <w:r>
+        <w:t xml:space="preserve">: Analysis of a </w:t>
+      </w:r>
+      <w:r>
+        <w:rPr>
+          <w:b/>
+          <w:bCs/>
+        </w:rPr>
+        <w:t>single variable</w:t>
+      </w:r>
+      <w:r>
+        <w:t xml:space="preserve"> without considering relationships with other variables.</w:t>
+      </w:r>
+    </w:p>
+    <w:p>
+      <w:pPr>
+        <w:numPr>
+          <w:ilvl w:val="0"/>
+          <w:numId w:val="5"/>
+        </w:numPr>
+      </w:pPr>
+      <w:r>
+        <w:rPr>
+          <w:b/>
+          <w:bCs/>
+        </w:rPr>
+        <w:t>Example</w:t>
+      </w:r>
+      <w:r>
+        <w:t xml:space="preserve">: Analyzing the </w:t>
+      </w:r>
+      <w:r>
+        <w:rPr>
+          <w:b/>
+          <w:bCs/>
+        </w:rPr>
+        <w:t>height distribution</w:t>
+      </w:r>
+      <w:r>
+        <w:t xml:space="preserve"> of students using histograms or box plots.</w:t>
+      </w:r>
+    </w:p>
+    <w:p>
+      <w:pPr>
+        <w:numPr>
+          <w:ilvl w:val="0"/>
+          <w:numId w:val="5"/>
+        </w:numPr>
+      </w:pPr>
+      <w:r>
+        <w:rPr>
+          <w:b/>
+          <w:bCs/>
+        </w:rPr>
+        <w:t>Techniques</w:t>
+      </w:r>
+      <w:r>
+        <w:t>: Histograms, Box plots, Summary statistics (mean, median, mode).</w:t>
+      </w:r>
+    </w:p>
+    <w:p>
+      <w:pPr>
+        <w:rPr>
+          <w:b/>
+          <w:bCs/>
+        </w:rPr>
+      </w:pPr>
+      <w:r>
+        <w:rPr>
+          <w:b/>
+          <w:bCs/>
+        </w:rPr>
+        <w:t xml:space="preserve">2. Bivariate Analysis (Two Variables) </w:t>
+      </w:r>
+      <w:r>
+        <w:rPr>
+          <w:rFonts w:ascii="Segoe UI Emoji" w:hAnsi="Segoe UI Emoji" w:cs="Segoe UI Emoji"/>
+          <w:b/>
+          <w:bCs/>
+        </w:rPr>
+        <w:t>🔄</w:t>
+      </w:r>
+    </w:p>
+    <w:p>
+      <w:pPr>
+        <w:numPr>
+          <w:ilvl w:val="0"/>
+          <w:numId w:val="6"/>
+        </w:numPr>
+      </w:pPr>
+      <w:r>
+        <w:rPr>
+          <w:b/>
+          <w:bCs/>
+        </w:rPr>
+        <w:t>Definition</w:t>
+      </w:r>
+      <w:r>
+        <w:t xml:space="preserve">: Analyzing the </w:t>
+      </w:r>
+      <w:r>
+        <w:rPr>
+          <w:b/>
+          <w:bCs/>
+        </w:rPr>
+        <w:t>relationship between two variables</w:t>
+      </w:r>
+      <w:r>
+        <w:t>.</w:t>
+      </w:r>
+    </w:p>
+    <w:p>
+      <w:pPr>
+        <w:numPr>
+          <w:ilvl w:val="0"/>
+          <w:numId w:val="6"/>
+        </w:numPr>
+      </w:pPr>
+      <w:r>
+        <w:rPr>
+          <w:b/>
+          <w:bCs/>
+        </w:rPr>
+        <w:t>Example</w:t>
+      </w:r>
+      <w:r>
+        <w:t xml:space="preserve">: Examining the correlation between </w:t>
+      </w:r>
+      <w:r>
+        <w:rPr>
+          <w:b/>
+          <w:bCs/>
+        </w:rPr>
+        <w:t>study time</w:t>
+      </w:r>
+      <w:r>
+        <w:t xml:space="preserve"> and </w:t>
+      </w:r>
+      <w:r>
+        <w:rPr>
+          <w:b/>
+          <w:bCs/>
+        </w:rPr>
+        <w:t>exam scores</w:t>
+      </w:r>
+      <w:r>
+        <w:t>.</w:t>
+      </w:r>
+    </w:p>
+    <w:p>
+      <w:pPr>
+        <w:numPr>
+          <w:ilvl w:val="0"/>
+          <w:numId w:val="6"/>
+        </w:numPr>
+      </w:pPr>
+      <w:r>
+        <w:rPr>
+          <w:b/>
+          <w:bCs/>
+        </w:rPr>
+        <w:t>Techniques</w:t>
+      </w:r>
+      <w:r>
+        <w:t>: Scatter plots, Correlation coefficient (Pearson/Spearman), Regression analysis.</w:t>
+      </w:r>
+    </w:p>
+    <w:p>
+      <w:pPr>
+        <w:rPr>
+          <w:b/>
+          <w:bCs/>
+        </w:rPr>
+      </w:pPr>
+      <w:r>
+        <w:rPr>
+          <w:b/>
+          <w:bCs/>
+        </w:rPr>
+        <w:t xml:space="preserve">3. Multivariate Analysis (More than Two Variables) </w:t>
+      </w:r>
+      <w:r>
+        <w:rPr>
+          <w:rFonts w:ascii="Segoe UI Emoji" w:hAnsi="Segoe UI Emoji" w:cs="Segoe UI Emoji"/>
+          <w:b/>
+          <w:bCs/>
+        </w:rPr>
+        <w:t>📈</w:t>
+      </w:r>
+    </w:p>
+    <w:p>
+      <w:pPr>
+        <w:numPr>
+          <w:ilvl w:val="0"/>
+          <w:numId w:val="7"/>
+        </w:numPr>
+      </w:pPr>
+      <w:r>
+        <w:rPr>
+          <w:b/>
+          <w:bCs/>
+        </w:rPr>
+        <w:t>Definition</w:t>
+      </w:r>
+      <w:r>
+        <w:t xml:space="preserve">: Studying the relationships among </w:t>
+      </w:r>
+      <w:r>
+        <w:rPr>
+          <w:b/>
+          <w:bCs/>
+        </w:rPr>
+        <w:t>three or more</w:t>
+      </w:r>
+      <w:r>
+        <w:t xml:space="preserve"> variables.</w:t>
+      </w:r>
+    </w:p>
+    <w:p>
+      <w:pPr>
+        <w:numPr>
+          <w:ilvl w:val="0"/>
+          <w:numId w:val="7"/>
+        </w:numPr>
+      </w:pPr>
+      <w:r>
+        <w:rPr>
+          <w:b/>
+          <w:bCs/>
+        </w:rPr>
+        <w:t>Example</w:t>
+      </w:r>
+      <w:r>
+        <w:t xml:space="preserve">: Analyzing how </w:t>
+      </w:r>
+      <w:r>
+        <w:rPr>
+          <w:b/>
+          <w:bCs/>
+        </w:rPr>
+        <w:t>age, income, and spending habits</w:t>
+      </w:r>
+      <w:r>
+        <w:t xml:space="preserve"> influence each other.</w:t>
+      </w:r>
+    </w:p>
+    <w:p>
+      <w:pPr>
+        <w:numPr>
+          <w:ilvl w:val="0"/>
+          <w:numId w:val="7"/>
+        </w:numPr>
+      </w:pPr>
+      <w:r>
+        <w:rPr>
+          <w:b/>
+          <w:bCs/>
+        </w:rPr>
+        <w:t>Techniques</w:t>
+      </w:r>
+      <w:r>
+        <w:t>: Heatmaps, Pair plots, PCA (Principal Component Analysis), Multiple Regression.</w:t>
+      </w:r>
+    </w:p>
+    <w:p>
+      <w:r>
+        <w:drawing>
+          <wp:inline distT="0" distB="0" distL="0" distR="0" wp14:anchorId="75B4C2B4" wp14:editId="221E00F6">
+            <wp:extent cx="5731510" cy="1881505"/>
+            <wp:effectExtent l="0" t="0" r="2540" b="4445"/>
+            <wp:docPr id="113891456" name="Picture 1"/>
+            <wp:cNvGraphicFramePr>
+              <a:graphicFrameLocks xmlns:a="http://schemas.openxmlformats.org/drawingml/2006/main" noChangeAspect="1"/>
+            </wp:cNvGraphicFramePr>
+            <a:graphic xmlns:a="http://schemas.openxmlformats.org/drawingml/2006/main">
+              <a:graphicData uri="http://schemas.openxmlformats.org/drawingml/2006/picture">
+                <pic:pic xmlns:pic="http://schemas.openxmlformats.org/drawingml/2006/picture">
+                  <pic:nvPicPr>
+                    <pic:cNvPr id="113891456" name=""/>
+                    <pic:cNvPicPr/>
+                  </pic:nvPicPr>
+                  <pic:blipFill>
+                    <a:blip r:embed="rId16"/>
+                    <a:stretch>
+                      <a:fillRect/>
+                    </a:stretch>
+                  </pic:blipFill>
+                  <pic:spPr>
+                    <a:xfrm>
+                      <a:off x="0" y="0"/>
+                      <a:ext cx="5731510" cy="1881505"/>
+                    </a:xfrm>
+                    <a:prstGeom prst="rect">
+                      <a:avLst/>
+                    </a:prstGeom>
+                  </pic:spPr>
+                </pic:pic>
+              </a:graphicData>
+            </a:graphic>
+          </wp:inline>
+        </w:drawing>
+      </w:r>
+    </w:p>
+    <w:p>
+      <w:r>
+        <w:t>Data preprocessing should be done after train test split, if we do it before then data lekage problem occur.</w:t>
+      </w:r>
+    </w:p>
+    <w:p>
+      <w:r>
+        <w:t xml:space="preserve">In </w:t>
+      </w:r>
+      <w:r>
+        <w:t>evaluation</w:t>
+      </w:r>
+      <w:r>
+        <w:t xml:space="preserve"> phase the model will be tested with the model it uses on train phase, on deployed platform only model will have real world data.</w:t>
+      </w:r>
+      <w:r>
+        <w:t xml:space="preserve"> Model will be deployed when the accuracy of evaluation phase is good, this can be called as train score.</w:t>
+      </w:r>
+    </w:p>
+    <w:p>
+      <w:r>
         <w:t>Candel stick plot on stock market</w:t>
       </w:r>
       <w:r>
@@ -937,6 +1337,7 @@
         <w:rPr>
           <w:noProof/>
         </w:rPr>
+        <w:lastRenderedPageBreak/>
         <w:drawing>
           <wp:inline distT="0" distB="0" distL="0" distR="0" wp14:anchorId="236CBEC6" wp14:editId="5071BD7C">
             <wp:extent cx="5731510" cy="2486660"/>
@@ -953,7 +1354,7 @@
                     <pic:cNvPicPr/>
                   </pic:nvPicPr>
                   <pic:blipFill>
-                    <a:blip r:embed="rId16"/>
+                    <a:blip r:embed="rId17"/>
                     <a:stretch>
                       <a:fillRect/>
                     </a:stretch>
@@ -1000,7 +1401,7 @@
                     <pic:cNvPicPr/>
                   </pic:nvPicPr>
                   <pic:blipFill>
-                    <a:blip r:embed="rId17"/>
+                    <a:blip r:embed="rId18"/>
                     <a:stretch>
                       <a:fillRect/>
                     </a:stretch>
@@ -1037,6 +1438,155 @@
 <file path=word/numbering.xml><?xml version="1.0" encoding="utf-8"?>
 <w:numbering xmlns:wpc="http://schemas.microsoft.com/office/word/2010/wordprocessingCanvas" xmlns:cx="http://schemas.microsoft.com/office/drawing/2014/chartex" xmlns:cx1="http://schemas.microsoft.com/office/drawing/2015/9/8/chartex" xmlns:cx2="http://schemas.microsoft.com/office/drawing/2015/10/21/chartex" xmlns:cx3="http://schemas.microsoft.com/office/drawing/2016/5/9/chartex" xmlns:cx4="http://schemas.microsoft.com/office/drawing/2016/5/10/chartex" xmlns:cx5="http://schemas.microsoft.com/office/drawing/2016/5/11/chartex" xmlns:cx6="http://schemas.microsoft.com/office/drawing/2016/5/12/chartex" xmlns:cx7="http://schemas.microsoft.com/office/drawing/2016/5/13/chartex" xmlns:cx8="http://schemas.microsoft.com/office/drawing/2016/5/14/chartex" xmlns:mc="http://schemas.openxmlformats.org/markup-compatibility/2006" xmlns:aink="http://schemas.microsoft.com/office/drawing/2016/ink" xmlns:am3d="http://schemas.microsoft.com/office/drawing/2017/model3d" xmlns:o="urn:schemas-microsoft-com:office:office" xmlns:oel="http://schemas.microsoft.com/office/2019/extlst" xmlns:r="http://schemas.openxmlformats.org/officeDocument/2006/relationships" xmlns:m="http://schemas.openxmlformats.org/officeDocument/2006/math" xmlns:v="urn:schemas-microsoft-com:vml" xmlns:wp14="http://schemas.microsoft.com/office/word/2010/wordprocessingDrawing" xmlns:wp="http://schemas.openxmlformats.org/drawingml/2006/wordprocessingDrawing" xmlns:w10="urn:schemas-microsoft-com:office:word" xmlns:w="http://schemas.openxmlformats.org/wordprocessingml/2006/main" xmlns:w14="http://schemas.microsoft.com/office/word/2010/wordml" xmlns:w15="http://schemas.microsoft.com/office/word/2012/wordml" xmlns:w16cex="http://schemas.microsoft.com/office/word/2018/wordml/cex" xmlns:w16cid="http://schemas.microsoft.com/office/word/2016/wordml/cid" xmlns:w16="http://schemas.microsoft.com/office/word/2018/wordml" xmlns:w16du="http://schemas.microsoft.com/office/word/2023/wordml/word16du" xmlns:w16sdtdh="http://schemas.microsoft.com/office/word/2020/wordml/sdtdatahash" xmlns:w16se="http://schemas.microsoft.com/office/word/2015/wordml/symex" xmlns:wpg="http://schemas.microsoft.com/office/word/2010/wordprocessingGroup" xmlns:wpi="http://schemas.microsoft.com/office/word/2010/wordprocessingInk" xmlns:wne="http://schemas.microsoft.com/office/word/2006/wordml" xmlns:wps="http://schemas.microsoft.com/office/word/2010/wordprocessingShape" mc:Ignorable="w14 w15 w16se w16cid w16 w16cex w16sdtdh w16du wp14">
   <w:abstractNum w:abstractNumId="0" w15:restartNumberingAfterBreak="0">
+    <w:nsid w:val="01EB406B"/>
+    <w:multiLevelType w:val="multilevel"/>
+    <w:tmpl w:val="27568A14"/>
+    <w:lvl w:ilvl="0">
+      <w:start w:val="1"/>
+      <w:numFmt w:val="bullet"/>
+      <w:lvlText w:val=""/>
+      <w:lvlJc w:val="left"/>
+      <w:pPr>
+        <w:tabs>
+          <w:tab w:val="num" w:pos="720"/>
+        </w:tabs>
+        <w:ind w:left="720" w:hanging="360"/>
+      </w:pPr>
+      <w:rPr>
+        <w:rFonts w:ascii="Symbol" w:hAnsi="Symbol" w:hint="default"/>
+        <w:sz w:val="20"/>
+      </w:rPr>
+    </w:lvl>
+    <w:lvl w:ilvl="1" w:tentative="1">
+      <w:start w:val="1"/>
+      <w:numFmt w:val="bullet"/>
+      <w:lvlText w:val="o"/>
+      <w:lvlJc w:val="left"/>
+      <w:pPr>
+        <w:tabs>
+          <w:tab w:val="num" w:pos="1440"/>
+        </w:tabs>
+        <w:ind w:left="1440" w:hanging="360"/>
+      </w:pPr>
+      <w:rPr>
+        <w:rFonts w:ascii="Courier New" w:hAnsi="Courier New" w:hint="default"/>
+        <w:sz w:val="20"/>
+      </w:rPr>
+    </w:lvl>
+    <w:lvl w:ilvl="2" w:tentative="1">
+      <w:start w:val="1"/>
+      <w:numFmt w:val="bullet"/>
+      <w:lvlText w:val=""/>
+      <w:lvlJc w:val="left"/>
+      <w:pPr>
+        <w:tabs>
+          <w:tab w:val="num" w:pos="2160"/>
+        </w:tabs>
+        <w:ind w:left="2160" w:hanging="360"/>
+      </w:pPr>
+      <w:rPr>
+        <w:rFonts w:ascii="Wingdings" w:hAnsi="Wingdings" w:hint="default"/>
+        <w:sz w:val="20"/>
+      </w:rPr>
+    </w:lvl>
+    <w:lvl w:ilvl="3" w:tentative="1">
+      <w:start w:val="1"/>
+      <w:numFmt w:val="bullet"/>
+      <w:lvlText w:val=""/>
+      <w:lvlJc w:val="left"/>
+      <w:pPr>
+        <w:tabs>
+          <w:tab w:val="num" w:pos="2880"/>
+        </w:tabs>
+        <w:ind w:left="2880" w:hanging="360"/>
+      </w:pPr>
+      <w:rPr>
+        <w:rFonts w:ascii="Wingdings" w:hAnsi="Wingdings" w:hint="default"/>
+        <w:sz w:val="20"/>
+      </w:rPr>
+    </w:lvl>
+    <w:lvl w:ilvl="4" w:tentative="1">
+      <w:start w:val="1"/>
+      <w:numFmt w:val="bullet"/>
+      <w:lvlText w:val=""/>
+      <w:lvlJc w:val="left"/>
+      <w:pPr>
+        <w:tabs>
+          <w:tab w:val="num" w:pos="3600"/>
+        </w:tabs>
+        <w:ind w:left="3600" w:hanging="360"/>
+      </w:pPr>
+      <w:rPr>
+        <w:rFonts w:ascii="Wingdings" w:hAnsi="Wingdings" w:hint="default"/>
+        <w:sz w:val="20"/>
+      </w:rPr>
+    </w:lvl>
+    <w:lvl w:ilvl="5" w:tentative="1">
+      <w:start w:val="1"/>
+      <w:numFmt w:val="bullet"/>
+      <w:lvlText w:val=""/>
+      <w:lvlJc w:val="left"/>
+      <w:pPr>
+        <w:tabs>
+          <w:tab w:val="num" w:pos="4320"/>
+        </w:tabs>
+        <w:ind w:left="4320" w:hanging="360"/>
+      </w:pPr>
+      <w:rPr>
+        <w:rFonts w:ascii="Wingdings" w:hAnsi="Wingdings" w:hint="default"/>
+        <w:sz w:val="20"/>
+      </w:rPr>
+    </w:lvl>
+    <w:lvl w:ilvl="6" w:tentative="1">
+      <w:start w:val="1"/>
+      <w:numFmt w:val="bullet"/>
+      <w:lvlText w:val=""/>
+      <w:lvlJc w:val="left"/>
+      <w:pPr>
+        <w:tabs>
+          <w:tab w:val="num" w:pos="5040"/>
+        </w:tabs>
+        <w:ind w:left="5040" w:hanging="360"/>
+      </w:pPr>
+      <w:rPr>
+        <w:rFonts w:ascii="Wingdings" w:hAnsi="Wingdings" w:hint="default"/>
+        <w:sz w:val="20"/>
+      </w:rPr>
+    </w:lvl>
+    <w:lvl w:ilvl="7" w:tentative="1">
+      <w:start w:val="1"/>
+      <w:numFmt w:val="bullet"/>
+      <w:lvlText w:val=""/>
+      <w:lvlJc w:val="left"/>
+      <w:pPr>
+        <w:tabs>
+          <w:tab w:val="num" w:pos="5760"/>
+        </w:tabs>
+        <w:ind w:left="5760" w:hanging="360"/>
+      </w:pPr>
+      <w:rPr>
+        <w:rFonts w:ascii="Wingdings" w:hAnsi="Wingdings" w:hint="default"/>
+        <w:sz w:val="20"/>
+      </w:rPr>
+    </w:lvl>
+    <w:lvl w:ilvl="8" w:tentative="1">
+      <w:start w:val="1"/>
+      <w:numFmt w:val="bullet"/>
+      <w:lvlText w:val=""/>
+      <w:lvlJc w:val="left"/>
+      <w:pPr>
+        <w:tabs>
+          <w:tab w:val="num" w:pos="6480"/>
+        </w:tabs>
+        <w:ind w:left="6480" w:hanging="360"/>
+      </w:pPr>
+      <w:rPr>
+        <w:rFonts w:ascii="Wingdings" w:hAnsi="Wingdings" w:hint="default"/>
+        <w:sz w:val="20"/>
+      </w:rPr>
+    </w:lvl>
+  </w:abstractNum>
+  <w:abstractNum w:abstractNumId="1" w15:restartNumberingAfterBreak="0">
     <w:nsid w:val="0C4D12BA"/>
     <w:multiLevelType w:val="hybridMultilevel"/>
     <w:tmpl w:val="C072887A"/>
@@ -1125,7 +1675,7 @@
       </w:pPr>
     </w:lvl>
   </w:abstractNum>
-  <w:abstractNum w:abstractNumId="1" w15:restartNumberingAfterBreak="0">
+  <w:abstractNum w:abstractNumId="2" w15:restartNumberingAfterBreak="0">
     <w:nsid w:val="16B422B7"/>
     <w:multiLevelType w:val="hybridMultilevel"/>
     <w:tmpl w:val="B23C204A"/>
@@ -1214,7 +1764,7 @@
       </w:pPr>
     </w:lvl>
   </w:abstractNum>
-  <w:abstractNum w:abstractNumId="2" w15:restartNumberingAfterBreak="0">
+  <w:abstractNum w:abstractNumId="3" w15:restartNumberingAfterBreak="0">
     <w:nsid w:val="243C4947"/>
     <w:multiLevelType w:val="hybridMultilevel"/>
     <w:tmpl w:val="4CA48B8E"/>
@@ -1303,7 +1853,7 @@
       </w:pPr>
     </w:lvl>
   </w:abstractNum>
-  <w:abstractNum w:abstractNumId="3" w15:restartNumberingAfterBreak="0">
+  <w:abstractNum w:abstractNumId="4" w15:restartNumberingAfterBreak="0">
     <w:nsid w:val="42AC7F31"/>
     <w:multiLevelType w:val="hybridMultilevel"/>
     <w:tmpl w:val="2CFC3414"/>
@@ -1392,17 +1942,324 @@
       </w:pPr>
     </w:lvl>
   </w:abstractNum>
+  <w:abstractNum w:abstractNumId="5" w15:restartNumberingAfterBreak="0">
+    <w:nsid w:val="4A3179CA"/>
+    <w:multiLevelType w:val="multilevel"/>
+    <w:tmpl w:val="340C1792"/>
+    <w:lvl w:ilvl="0">
+      <w:start w:val="1"/>
+      <w:numFmt w:val="bullet"/>
+      <w:lvlText w:val=""/>
+      <w:lvlJc w:val="left"/>
+      <w:pPr>
+        <w:tabs>
+          <w:tab w:val="num" w:pos="720"/>
+        </w:tabs>
+        <w:ind w:left="720" w:hanging="360"/>
+      </w:pPr>
+      <w:rPr>
+        <w:rFonts w:ascii="Symbol" w:hAnsi="Symbol" w:hint="default"/>
+        <w:sz w:val="20"/>
+      </w:rPr>
+    </w:lvl>
+    <w:lvl w:ilvl="1" w:tentative="1">
+      <w:start w:val="1"/>
+      <w:numFmt w:val="bullet"/>
+      <w:lvlText w:val="o"/>
+      <w:lvlJc w:val="left"/>
+      <w:pPr>
+        <w:tabs>
+          <w:tab w:val="num" w:pos="1440"/>
+        </w:tabs>
+        <w:ind w:left="1440" w:hanging="360"/>
+      </w:pPr>
+      <w:rPr>
+        <w:rFonts w:ascii="Courier New" w:hAnsi="Courier New" w:hint="default"/>
+        <w:sz w:val="20"/>
+      </w:rPr>
+    </w:lvl>
+    <w:lvl w:ilvl="2" w:tentative="1">
+      <w:start w:val="1"/>
+      <w:numFmt w:val="bullet"/>
+      <w:lvlText w:val=""/>
+      <w:lvlJc w:val="left"/>
+      <w:pPr>
+        <w:tabs>
+          <w:tab w:val="num" w:pos="2160"/>
+        </w:tabs>
+        <w:ind w:left="2160" w:hanging="360"/>
+      </w:pPr>
+      <w:rPr>
+        <w:rFonts w:ascii="Wingdings" w:hAnsi="Wingdings" w:hint="default"/>
+        <w:sz w:val="20"/>
+      </w:rPr>
+    </w:lvl>
+    <w:lvl w:ilvl="3" w:tentative="1">
+      <w:start w:val="1"/>
+      <w:numFmt w:val="bullet"/>
+      <w:lvlText w:val=""/>
+      <w:lvlJc w:val="left"/>
+      <w:pPr>
+        <w:tabs>
+          <w:tab w:val="num" w:pos="2880"/>
+        </w:tabs>
+        <w:ind w:left="2880" w:hanging="360"/>
+      </w:pPr>
+      <w:rPr>
+        <w:rFonts w:ascii="Wingdings" w:hAnsi="Wingdings" w:hint="default"/>
+        <w:sz w:val="20"/>
+      </w:rPr>
+    </w:lvl>
+    <w:lvl w:ilvl="4" w:tentative="1">
+      <w:start w:val="1"/>
+      <w:numFmt w:val="bullet"/>
+      <w:lvlText w:val=""/>
+      <w:lvlJc w:val="left"/>
+      <w:pPr>
+        <w:tabs>
+          <w:tab w:val="num" w:pos="3600"/>
+        </w:tabs>
+        <w:ind w:left="3600" w:hanging="360"/>
+      </w:pPr>
+      <w:rPr>
+        <w:rFonts w:ascii="Wingdings" w:hAnsi="Wingdings" w:hint="default"/>
+        <w:sz w:val="20"/>
+      </w:rPr>
+    </w:lvl>
+    <w:lvl w:ilvl="5" w:tentative="1">
+      <w:start w:val="1"/>
+      <w:numFmt w:val="bullet"/>
+      <w:lvlText w:val=""/>
+      <w:lvlJc w:val="left"/>
+      <w:pPr>
+        <w:tabs>
+          <w:tab w:val="num" w:pos="4320"/>
+        </w:tabs>
+        <w:ind w:left="4320" w:hanging="360"/>
+      </w:pPr>
+      <w:rPr>
+        <w:rFonts w:ascii="Wingdings" w:hAnsi="Wingdings" w:hint="default"/>
+        <w:sz w:val="20"/>
+      </w:rPr>
+    </w:lvl>
+    <w:lvl w:ilvl="6" w:tentative="1">
+      <w:start w:val="1"/>
+      <w:numFmt w:val="bullet"/>
+      <w:lvlText w:val=""/>
+      <w:lvlJc w:val="left"/>
+      <w:pPr>
+        <w:tabs>
+          <w:tab w:val="num" w:pos="5040"/>
+        </w:tabs>
+        <w:ind w:left="5040" w:hanging="360"/>
+      </w:pPr>
+      <w:rPr>
+        <w:rFonts w:ascii="Wingdings" w:hAnsi="Wingdings" w:hint="default"/>
+        <w:sz w:val="20"/>
+      </w:rPr>
+    </w:lvl>
+    <w:lvl w:ilvl="7" w:tentative="1">
+      <w:start w:val="1"/>
+      <w:numFmt w:val="bullet"/>
+      <w:lvlText w:val=""/>
+      <w:lvlJc w:val="left"/>
+      <w:pPr>
+        <w:tabs>
+          <w:tab w:val="num" w:pos="5760"/>
+        </w:tabs>
+        <w:ind w:left="5760" w:hanging="360"/>
+      </w:pPr>
+      <w:rPr>
+        <w:rFonts w:ascii="Wingdings" w:hAnsi="Wingdings" w:hint="default"/>
+        <w:sz w:val="20"/>
+      </w:rPr>
+    </w:lvl>
+    <w:lvl w:ilvl="8" w:tentative="1">
+      <w:start w:val="1"/>
+      <w:numFmt w:val="bullet"/>
+      <w:lvlText w:val=""/>
+      <w:lvlJc w:val="left"/>
+      <w:pPr>
+        <w:tabs>
+          <w:tab w:val="num" w:pos="6480"/>
+        </w:tabs>
+        <w:ind w:left="6480" w:hanging="360"/>
+      </w:pPr>
+      <w:rPr>
+        <w:rFonts w:ascii="Wingdings" w:hAnsi="Wingdings" w:hint="default"/>
+        <w:sz w:val="20"/>
+      </w:rPr>
+    </w:lvl>
+  </w:abstractNum>
+  <w:abstractNum w:abstractNumId="6" w15:restartNumberingAfterBreak="0">
+    <w:nsid w:val="5C684975"/>
+    <w:multiLevelType w:val="multilevel"/>
+    <w:tmpl w:val="C7FEFE26"/>
+    <w:lvl w:ilvl="0">
+      <w:start w:val="1"/>
+      <w:numFmt w:val="bullet"/>
+      <w:lvlText w:val=""/>
+      <w:lvlJc w:val="left"/>
+      <w:pPr>
+        <w:tabs>
+          <w:tab w:val="num" w:pos="720"/>
+        </w:tabs>
+        <w:ind w:left="720" w:hanging="360"/>
+      </w:pPr>
+      <w:rPr>
+        <w:rFonts w:ascii="Symbol" w:hAnsi="Symbol" w:hint="default"/>
+        <w:sz w:val="20"/>
+      </w:rPr>
+    </w:lvl>
+    <w:lvl w:ilvl="1" w:tentative="1">
+      <w:start w:val="1"/>
+      <w:numFmt w:val="bullet"/>
+      <w:lvlText w:val="o"/>
+      <w:lvlJc w:val="left"/>
+      <w:pPr>
+        <w:tabs>
+          <w:tab w:val="num" w:pos="1440"/>
+        </w:tabs>
+        <w:ind w:left="1440" w:hanging="360"/>
+      </w:pPr>
+      <w:rPr>
+        <w:rFonts w:ascii="Courier New" w:hAnsi="Courier New" w:hint="default"/>
+        <w:sz w:val="20"/>
+      </w:rPr>
+    </w:lvl>
+    <w:lvl w:ilvl="2" w:tentative="1">
+      <w:start w:val="1"/>
+      <w:numFmt w:val="bullet"/>
+      <w:lvlText w:val=""/>
+      <w:lvlJc w:val="left"/>
+      <w:pPr>
+        <w:tabs>
+          <w:tab w:val="num" w:pos="2160"/>
+        </w:tabs>
+        <w:ind w:left="2160" w:hanging="360"/>
+      </w:pPr>
+      <w:rPr>
+        <w:rFonts w:ascii="Wingdings" w:hAnsi="Wingdings" w:hint="default"/>
+        <w:sz w:val="20"/>
+      </w:rPr>
+    </w:lvl>
+    <w:lvl w:ilvl="3" w:tentative="1">
+      <w:start w:val="1"/>
+      <w:numFmt w:val="bullet"/>
+      <w:lvlText w:val=""/>
+      <w:lvlJc w:val="left"/>
+      <w:pPr>
+        <w:tabs>
+          <w:tab w:val="num" w:pos="2880"/>
+        </w:tabs>
+        <w:ind w:left="2880" w:hanging="360"/>
+      </w:pPr>
+      <w:rPr>
+        <w:rFonts w:ascii="Wingdings" w:hAnsi="Wingdings" w:hint="default"/>
+        <w:sz w:val="20"/>
+      </w:rPr>
+    </w:lvl>
+    <w:lvl w:ilvl="4" w:tentative="1">
+      <w:start w:val="1"/>
+      <w:numFmt w:val="bullet"/>
+      <w:lvlText w:val=""/>
+      <w:lvlJc w:val="left"/>
+      <w:pPr>
+        <w:tabs>
+          <w:tab w:val="num" w:pos="3600"/>
+        </w:tabs>
+        <w:ind w:left="3600" w:hanging="360"/>
+      </w:pPr>
+      <w:rPr>
+        <w:rFonts w:ascii="Wingdings" w:hAnsi="Wingdings" w:hint="default"/>
+        <w:sz w:val="20"/>
+      </w:rPr>
+    </w:lvl>
+    <w:lvl w:ilvl="5" w:tentative="1">
+      <w:start w:val="1"/>
+      <w:numFmt w:val="bullet"/>
+      <w:lvlText w:val=""/>
+      <w:lvlJc w:val="left"/>
+      <w:pPr>
+        <w:tabs>
+          <w:tab w:val="num" w:pos="4320"/>
+        </w:tabs>
+        <w:ind w:left="4320" w:hanging="360"/>
+      </w:pPr>
+      <w:rPr>
+        <w:rFonts w:ascii="Wingdings" w:hAnsi="Wingdings" w:hint="default"/>
+        <w:sz w:val="20"/>
+      </w:rPr>
+    </w:lvl>
+    <w:lvl w:ilvl="6" w:tentative="1">
+      <w:start w:val="1"/>
+      <w:numFmt w:val="bullet"/>
+      <w:lvlText w:val=""/>
+      <w:lvlJc w:val="left"/>
+      <w:pPr>
+        <w:tabs>
+          <w:tab w:val="num" w:pos="5040"/>
+        </w:tabs>
+        <w:ind w:left="5040" w:hanging="360"/>
+      </w:pPr>
+      <w:rPr>
+        <w:rFonts w:ascii="Wingdings" w:hAnsi="Wingdings" w:hint="default"/>
+        <w:sz w:val="20"/>
+      </w:rPr>
+    </w:lvl>
+    <w:lvl w:ilvl="7" w:tentative="1">
+      <w:start w:val="1"/>
+      <w:numFmt w:val="bullet"/>
+      <w:lvlText w:val=""/>
+      <w:lvlJc w:val="left"/>
+      <w:pPr>
+        <w:tabs>
+          <w:tab w:val="num" w:pos="5760"/>
+        </w:tabs>
+        <w:ind w:left="5760" w:hanging="360"/>
+      </w:pPr>
+      <w:rPr>
+        <w:rFonts w:ascii="Wingdings" w:hAnsi="Wingdings" w:hint="default"/>
+        <w:sz w:val="20"/>
+      </w:rPr>
+    </w:lvl>
+    <w:lvl w:ilvl="8" w:tentative="1">
+      <w:start w:val="1"/>
+      <w:numFmt w:val="bullet"/>
+      <w:lvlText w:val=""/>
+      <w:lvlJc w:val="left"/>
+      <w:pPr>
+        <w:tabs>
+          <w:tab w:val="num" w:pos="6480"/>
+        </w:tabs>
+        <w:ind w:left="6480" w:hanging="360"/>
+      </w:pPr>
+      <w:rPr>
+        <w:rFonts w:ascii="Wingdings" w:hAnsi="Wingdings" w:hint="default"/>
+        <w:sz w:val="20"/>
+      </w:rPr>
+    </w:lvl>
+  </w:abstractNum>
   <w:num w:numId="1" w16cid:durableId="734161422">
+    <w:abstractNumId w:val="2"/>
+  </w:num>
+  <w:num w:numId="2" w16cid:durableId="349070094">
     <w:abstractNumId w:val="1"/>
   </w:num>
-  <w:num w:numId="2" w16cid:durableId="349070094">
+  <w:num w:numId="3" w16cid:durableId="2049717381">
+    <w:abstractNumId w:val="4"/>
+  </w:num>
+  <w:num w:numId="4" w16cid:durableId="1185901639">
+    <w:abstractNumId w:val="3"/>
+  </w:num>
+  <w:num w:numId="5" w16cid:durableId="1395542053">
+    <w:abstractNumId w:val="6"/>
+  </w:num>
+  <w:num w:numId="6" w16cid:durableId="1484659381">
     <w:abstractNumId w:val="0"/>
   </w:num>
-  <w:num w:numId="3" w16cid:durableId="2049717381">
-    <w:abstractNumId w:val="3"/>
-  </w:num>
-  <w:num w:numId="4" w16cid:durableId="1185901639">
-    <w:abstractNumId w:val="2"/>
+  <w:num w:numId="7" w16cid:durableId="1605261402">
+    <w:abstractNumId w:val="5"/>
   </w:num>
 </w:numbering>
 </file>

</xml_diff>

<commit_message>
Day-8 notes on DS genai, hyper parameter tuning
</commit_message>
<xml_diff>
--- a/Day 5 and Day 6 (About AI and ML).docx
+++ b/Day 5 and Day 6 (About AI and ML).docx
@@ -742,7 +742,15 @@
         <w:t xml:space="preserve"> model</w:t>
       </w:r>
       <w:r>
-        <w:t xml:space="preserve"> </w:t>
+        <w:t>, in auto encoder we changed categorical data to numerical data for the machine under standing.</w:t>
+      </w:r>
+    </w:p>
+    <w:p>
+      <w:r>
+        <w:t>EX: city column has America that will be encoded as 1</w:t>
+      </w:r>
+      <w:r>
+        <w:t>, and also this is called one hot encoding</w:t>
       </w:r>
     </w:p>
     <w:p>
@@ -1268,6 +1276,9 @@
     </w:p>
     <w:p>
       <w:r>
+        <w:rPr>
+          <w:noProof/>
+        </w:rPr>
         <w:drawing>
           <wp:inline distT="0" distB="0" distL="0" distR="0" wp14:anchorId="75B4C2B4" wp14:editId="221E00F6">
             <wp:extent cx="5731510" cy="1881505"/>
@@ -1307,7 +1318,24 @@
     </w:p>
     <w:p>
       <w:r>
-        <w:t>Data preprocessing should be done after train test split, if we do it before then data lekage problem occur.</w:t>
+        <w:t xml:space="preserve">Data preprocessing should be done after train test split, if we do it before then </w:t>
+      </w:r>
+      <w:r>
+        <w:rPr>
+          <w:b/>
+          <w:bCs/>
+        </w:rPr>
+        <w:t xml:space="preserve">data </w:t>
+      </w:r>
+      <w:r>
+        <w:rPr>
+          <w:b/>
+          <w:bCs/>
+        </w:rPr>
+        <w:t>leakage</w:t>
+      </w:r>
+      <w:r>
+        <w:t xml:space="preserve"> problem occur.</w:t>
       </w:r>
     </w:p>
     <w:p>
@@ -1325,7 +1353,32 @@
       </w:r>
     </w:p>
     <w:p>
-      <w:r>
+      <w:pPr>
+        <w:rPr>
+          <w:b/>
+          <w:bCs/>
+        </w:rPr>
+      </w:pPr>
+      <w:r>
+        <w:rPr>
+          <w:b/>
+          <w:bCs/>
+        </w:rPr>
+        <w:t>WHAT IS DATA LEAKAGE ?</w:t>
+      </w:r>
+    </w:p>
+    <w:p>
+      <w:r>
+        <w:t xml:space="preserve">It is like question paper leakage for exam, like this in model training phase we given the data which is used to test the model performance, because of this reason we have to do data preprocessing after the train test split, </w:t>
+      </w:r>
+      <w:r>
+        <w:t>data preprocessing will be done on whole data, so when we give the whole data on training the question paper leakage happens.</w:t>
+      </w:r>
+    </w:p>
+    <w:p/>
+    <w:p>
+      <w:r>
+        <w:lastRenderedPageBreak/>
         <w:t>Candel stick plot on stock market</w:t>
       </w:r>
       <w:r>
@@ -1337,7 +1390,6 @@
         <w:rPr>
           <w:noProof/>
         </w:rPr>
-        <w:lastRenderedPageBreak/>
         <w:drawing>
           <wp:inline distT="0" distB="0" distL="0" distR="0" wp14:anchorId="236CBEC6" wp14:editId="5071BD7C">
             <wp:extent cx="5731510" cy="2486660"/>
@@ -2668,6 +2720,7 @@
   <w:style w:type="character" w:default="1" w:styleId="DefaultParagraphFont">
     <w:name w:val="Default Paragraph Font"/>
     <w:uiPriority w:val="1"/>
+    <w:semiHidden/>
     <w:unhideWhenUsed/>
   </w:style>
   <w:style w:type="table" w:default="1" w:styleId="TableNormal">

</xml_diff>